<commit_message>
Chapter 5 Database and System Design
</commit_message>
<xml_diff>
--- a/Chapter-5 System Design/Chapter 5 System Design.docx
+++ b/Chapter-5 System Design/Chapter 5 System Design.docx
@@ -153,28 +153,42 @@
         <w:jc w:val="both"/>
         <w:rPr>
           <w:rFonts w:ascii="Times New Roman" w:hAnsi="Times New Roman" w:cs="Times New Roman"/>
+          <w:sz w:val="24"/>
+          <w:szCs w:val="24"/>
+        </w:rPr>
+      </w:pPr>
+      <w:r>
+        <w:rPr>
+          <w:rFonts w:ascii="Times New Roman" w:hAnsi="Times New Roman" w:cs="Times New Roman"/>
           <w:sz w:val="40"/>
           <w:szCs w:val="40"/>
         </w:rPr>
-      </w:pPr>
+        <w:t xml:space="preserve"> </w:t>
+      </w:r>
       <w:r>
         <w:rPr>
           <w:rFonts w:ascii="Times New Roman" w:hAnsi="Times New Roman" w:cs="Times New Roman"/>
           <w:sz w:val="40"/>
           <w:szCs w:val="40"/>
         </w:rPr>
-        <w:t xml:space="preserve">                                 System Design</w:t>
-      </w:r>
-    </w:p>
-    <w:p>
-      <w:pPr>
-        <w:jc w:val="both"/>
-        <w:rPr>
-          <w:rFonts w:ascii="Times New Roman" w:hAnsi="Times New Roman" w:cs="Times New Roman"/>
-          <w:sz w:val="24"/>
-          <w:szCs w:val="24"/>
-        </w:rPr>
-      </w:pPr>
+        <w:t xml:space="preserve">                        </w:t>
+      </w:r>
+      <w:r>
+        <w:rPr>
+          <w:rFonts w:ascii="Times New Roman" w:hAnsi="Times New Roman" w:cs="Times New Roman"/>
+          <w:sz w:val="40"/>
+          <w:szCs w:val="40"/>
+        </w:rPr>
+        <w:t xml:space="preserve">System </w:t>
+      </w:r>
+      <w:r>
+        <w:rPr>
+          <w:rFonts w:ascii="Times New Roman" w:hAnsi="Times New Roman" w:cs="Times New Roman"/>
+          <w:sz w:val="40"/>
+          <w:szCs w:val="40"/>
+        </w:rPr>
+        <w:t>&amp; Database Design</w:t>
+      </w:r>
     </w:p>
     <w:p>
       <w:pPr>
@@ -302,6 +316,17 @@
         <w:jc w:val="both"/>
         <w:rPr>
           <w:rFonts w:ascii="Times New Roman" w:hAnsi="Times New Roman" w:cs="Times New Roman"/>
+          <w:sz w:val="24"/>
+          <w:szCs w:val="24"/>
+        </w:rPr>
+      </w:pPr>
+    </w:p>
+    <w:p>
+      <w:pPr>
+        <w:jc w:val="both"/>
+        <w:rPr>
+          <w:rFonts w:ascii="Times New Roman" w:hAnsi="Times New Roman" w:cs="Times New Roman"/>
+          <w:b/>
           <w:sz w:val="28"/>
           <w:szCs w:val="28"/>
           <w:u w:val="single"/>
@@ -310,6 +335,7 @@
       <w:r>
         <w:rPr>
           <w:rFonts w:ascii="Times New Roman" w:hAnsi="Times New Roman" w:cs="Times New Roman"/>
+          <w:b/>
           <w:sz w:val="28"/>
           <w:szCs w:val="28"/>
           <w:u w:val="single"/>
@@ -383,15 +409,7 @@
           <w:color w:val="393939"/>
           <w:shd w:val="clear" w:color="auto" w:fill="FFFFFF"/>
         </w:rPr>
-        <w:t>examples of graphical modelling languages are</w:t>
-      </w:r>
-      <w:r>
-        <w:rPr>
-          <w:rFonts w:ascii="Arial" w:hAnsi="Arial" w:cs="Arial"/>
-          <w:color w:val="393939"/>
-          <w:shd w:val="clear" w:color="auto" w:fill="FFFFFF"/>
-        </w:rPr>
-        <w:t>:</w:t>
+        <w:t>examples of graphical modelling languages are:</w:t>
       </w:r>
     </w:p>
     <w:p>
@@ -445,7 +463,15 @@
           <w:color w:val="393939"/>
           <w:shd w:val="clear" w:color="auto" w:fill="FFFFFF"/>
         </w:rPr>
-        <w:t xml:space="preserve"> etc.</w:t>
+        <w:t xml:space="preserve"> </w:t>
+      </w:r>
+      <w:r>
+        <w:rPr>
+          <w:rFonts w:ascii="Arial" w:hAnsi="Arial" w:cs="Arial"/>
+          <w:color w:val="393939"/>
+          <w:shd w:val="clear" w:color="auto" w:fill="FFFFFF"/>
+        </w:rPr>
+        <w:t>etc.</w:t>
       </w:r>
     </w:p>
     <w:p>
@@ -589,88 +615,76 @@
           <w:szCs w:val="28"/>
           <w:u w:val="single"/>
         </w:rPr>
-        <w:t>Flowcharts</w:t>
-      </w:r>
-    </w:p>
-    <w:p>
-      <w:pPr>
-        <w:jc w:val="both"/>
-        <w:rPr>
-          <w:rFonts w:ascii="Times New Roman" w:hAnsi="Times New Roman" w:cs="Times New Roman"/>
-          <w:sz w:val="24"/>
-          <w:szCs w:val="24"/>
-        </w:rPr>
-      </w:pPr>
-      <w:r>
-        <w:rPr>
-          <w:rFonts w:ascii="Times New Roman" w:hAnsi="Times New Roman" w:cs="Times New Roman"/>
-          <w:sz w:val="24"/>
-          <w:szCs w:val="24"/>
-        </w:rPr>
-        <w:t>A flowchart is a picture of the separate steps of a process in sequential order. It is a generic tool that can be adapted for a wide variety of purposes, and can be used to describe various processes</w:t>
-      </w:r>
-      <w:r>
-        <w:rPr>
-          <w:rFonts w:ascii="Times New Roman" w:hAnsi="Times New Roman" w:cs="Times New Roman"/>
-          <w:sz w:val="24"/>
-          <w:szCs w:val="24"/>
-        </w:rPr>
-        <w:t xml:space="preserve">. </w:t>
-      </w:r>
-      <w:r>
-        <w:rPr>
-          <w:rFonts w:ascii="Times New Roman" w:hAnsi="Times New Roman" w:cs="Times New Roman"/>
-          <w:sz w:val="24"/>
-          <w:szCs w:val="24"/>
-        </w:rPr>
-        <w:t>Flowcharts</w:t>
-      </w:r>
-      <w:r>
-        <w:rPr>
-          <w:rFonts w:ascii="Times New Roman" w:hAnsi="Times New Roman" w:cs="Times New Roman"/>
-          <w:sz w:val="24"/>
-          <w:szCs w:val="24"/>
-        </w:rPr>
-        <w:t xml:space="preserve"> </w:t>
-      </w:r>
-      <w:r>
-        <w:rPr>
-          <w:rFonts w:ascii="Times New Roman" w:hAnsi="Times New Roman" w:cs="Times New Roman"/>
-          <w:sz w:val="24"/>
-          <w:szCs w:val="24"/>
-        </w:rPr>
-        <w:t>use rectangles, ovals, diamonds and potentially numerous other shapes to define the type of step, along with connecting arrows to define flow and sequence. They can range from simple, hand-drawn charts to comprehensive computer-drawn diagrams depicting multiple steps and routes.</w:t>
-      </w:r>
-      <w:r>
-        <w:rPr>
-          <w:rFonts w:ascii="Times New Roman" w:hAnsi="Times New Roman" w:cs="Times New Roman"/>
-          <w:sz w:val="24"/>
-          <w:szCs w:val="24"/>
-        </w:rPr>
-        <w:t xml:space="preserve"> Some uses of flowcharts:</w:t>
-      </w:r>
+        <w:t>Design methods:</w:t>
+      </w:r>
+    </w:p>
+    <w:p>
+      <w:pPr>
+        <w:jc w:val="both"/>
+        <w:rPr>
+          <w:rFonts w:ascii="Times New Roman" w:hAnsi="Times New Roman" w:cs="Times New Roman"/>
+          <w:sz w:val="24"/>
+          <w:szCs w:val="24"/>
+        </w:rPr>
+      </w:pPr>
+      <w:r>
+        <w:rPr>
+          <w:rFonts w:ascii="Times New Roman" w:hAnsi="Times New Roman" w:cs="Times New Roman"/>
+          <w:sz w:val="24"/>
+          <w:szCs w:val="24"/>
+        </w:rPr>
+        <w:t>Design methods are procedures, techniques, aids, or tools for designing. They offer a number of different kinds of activities that a designer might use within an overall design process.</w:t>
+      </w:r>
+    </w:p>
+    <w:p>
+      <w:pPr>
+        <w:jc w:val="both"/>
+        <w:rPr>
+          <w:rFonts w:ascii="Times New Roman" w:hAnsi="Times New Roman" w:cs="Times New Roman"/>
+          <w:sz w:val="24"/>
+          <w:szCs w:val="24"/>
+        </w:rPr>
+      </w:pPr>
+      <w:r>
+        <w:rPr>
+          <w:rFonts w:ascii="Times New Roman" w:hAnsi="Times New Roman" w:cs="Times New Roman"/>
+          <w:sz w:val="24"/>
+          <w:szCs w:val="24"/>
+        </w:rPr>
+        <w:t>Some popular design methods:</w:t>
+      </w:r>
+    </w:p>
+    <w:p>
+      <w:pPr>
+        <w:jc w:val="both"/>
+        <w:rPr>
+          <w:rFonts w:ascii="Times New Roman" w:hAnsi="Times New Roman" w:cs="Times New Roman"/>
+          <w:sz w:val="24"/>
+          <w:szCs w:val="24"/>
+        </w:rPr>
+      </w:pPr>
     </w:p>
     <w:p>
       <w:pPr>
         <w:pStyle w:val="ListParagraph"/>
         <w:numPr>
           <w:ilvl w:val="0"/>
-          <w:numId w:val="8"/>
+          <w:numId w:val="10"/>
         </w:numPr>
         <w:jc w:val="both"/>
         <w:rPr>
           <w:rFonts w:ascii="Times New Roman" w:hAnsi="Times New Roman" w:cs="Times New Roman"/>
-          <w:sz w:val="24"/>
-          <w:szCs w:val="24"/>
-        </w:rPr>
-      </w:pPr>
-      <w:r>
-        <w:rPr>
-          <w:rFonts w:ascii="Times New Roman" w:hAnsi="Times New Roman" w:cs="Times New Roman"/>
-          <w:sz w:val="24"/>
-          <w:szCs w:val="24"/>
-        </w:rPr>
-        <w:t>To develop understanding of how a process is done</w:t>
+          <w:sz w:val="28"/>
+          <w:szCs w:val="28"/>
+        </w:rPr>
+      </w:pPr>
+      <w:r>
+        <w:rPr>
+          <w:rFonts w:ascii="Times New Roman" w:hAnsi="Times New Roman" w:cs="Times New Roman"/>
+          <w:sz w:val="28"/>
+          <w:szCs w:val="28"/>
+        </w:rPr>
+        <w:t>Architectural design</w:t>
       </w:r>
     </w:p>
     <w:p>
@@ -678,22 +692,30 @@
         <w:pStyle w:val="ListParagraph"/>
         <w:numPr>
           <w:ilvl w:val="0"/>
-          <w:numId w:val="8"/>
+          <w:numId w:val="10"/>
         </w:numPr>
         <w:jc w:val="both"/>
         <w:rPr>
           <w:rFonts w:ascii="Times New Roman" w:hAnsi="Times New Roman" w:cs="Times New Roman"/>
-          <w:sz w:val="24"/>
-          <w:szCs w:val="24"/>
-        </w:rPr>
-      </w:pPr>
-      <w:r>
-        <w:rPr>
-          <w:rFonts w:ascii="Times New Roman" w:hAnsi="Times New Roman" w:cs="Times New Roman"/>
-          <w:sz w:val="24"/>
-          <w:szCs w:val="24"/>
-        </w:rPr>
-        <w:t>To study a process for improvement</w:t>
+          <w:sz w:val="28"/>
+          <w:szCs w:val="28"/>
+        </w:rPr>
+      </w:pPr>
+      <w:r>
+        <w:rPr>
+          <w:rFonts w:ascii="Times New Roman" w:hAnsi="Times New Roman" w:cs="Times New Roman"/>
+          <w:sz w:val="28"/>
+          <w:szCs w:val="28"/>
+        </w:rPr>
+        <w:t>Logical design</w:t>
+      </w:r>
+      <w:r>
+        <w:rPr>
+          <w:rFonts w:ascii="Times New Roman" w:hAnsi="Times New Roman" w:cs="Times New Roman"/>
+          <w:sz w:val="28"/>
+          <w:szCs w:val="28"/>
+        </w:rPr>
+        <w:t xml:space="preserve"> </w:t>
       </w:r>
     </w:p>
     <w:p>
@@ -701,89 +723,51 @@
         <w:pStyle w:val="ListParagraph"/>
         <w:numPr>
           <w:ilvl w:val="0"/>
-          <w:numId w:val="8"/>
+          <w:numId w:val="10"/>
         </w:numPr>
         <w:jc w:val="both"/>
         <w:rPr>
           <w:rFonts w:ascii="Times New Roman" w:hAnsi="Times New Roman" w:cs="Times New Roman"/>
-          <w:sz w:val="24"/>
-          <w:szCs w:val="24"/>
-        </w:rPr>
-      </w:pPr>
-      <w:r>
-        <w:rPr>
-          <w:rFonts w:ascii="Times New Roman" w:hAnsi="Times New Roman" w:cs="Times New Roman"/>
-          <w:sz w:val="24"/>
-          <w:szCs w:val="24"/>
-        </w:rPr>
-        <w:t>To communicate to others how a process is done</w:t>
-      </w:r>
-    </w:p>
-    <w:p>
-      <w:pPr>
-        <w:pStyle w:val="ListParagraph"/>
-        <w:numPr>
-          <w:ilvl w:val="0"/>
-          <w:numId w:val="8"/>
-        </w:numPr>
-        <w:jc w:val="both"/>
-        <w:rPr>
-          <w:rFonts w:ascii="Times New Roman" w:hAnsi="Times New Roman" w:cs="Times New Roman"/>
-          <w:sz w:val="24"/>
-          <w:szCs w:val="24"/>
-        </w:rPr>
-      </w:pPr>
-      <w:r>
-        <w:rPr>
-          <w:rFonts w:ascii="Times New Roman" w:hAnsi="Times New Roman" w:cs="Times New Roman"/>
-          <w:sz w:val="24"/>
-          <w:szCs w:val="24"/>
-        </w:rPr>
-        <w:t>To document a process</w:t>
-      </w:r>
-    </w:p>
-    <w:p>
-      <w:pPr>
-        <w:pStyle w:val="ListParagraph"/>
-        <w:numPr>
-          <w:ilvl w:val="0"/>
-          <w:numId w:val="8"/>
-        </w:numPr>
-        <w:jc w:val="both"/>
-        <w:rPr>
-          <w:rFonts w:ascii="Times New Roman" w:hAnsi="Times New Roman" w:cs="Times New Roman"/>
-          <w:sz w:val="24"/>
-          <w:szCs w:val="24"/>
-        </w:rPr>
-      </w:pPr>
-      <w:r>
-        <w:rPr>
-          <w:rFonts w:ascii="Times New Roman" w:hAnsi="Times New Roman" w:cs="Times New Roman"/>
-          <w:sz w:val="24"/>
-          <w:szCs w:val="24"/>
-        </w:rPr>
-        <w:t>When planning a project</w:t>
-      </w:r>
-    </w:p>
-    <w:p>
-      <w:pPr>
-        <w:jc w:val="both"/>
-        <w:rPr>
-          <w:rFonts w:ascii="Times New Roman" w:hAnsi="Times New Roman" w:cs="Times New Roman"/>
-          <w:sz w:val="28"/>
-          <w:szCs w:val="28"/>
-          <w:u w:val="single"/>
-        </w:rPr>
-      </w:pPr>
-    </w:p>
-    <w:p>
-      <w:pPr>
-        <w:jc w:val="both"/>
-        <w:rPr>
-          <w:rFonts w:ascii="Times New Roman" w:hAnsi="Times New Roman" w:cs="Times New Roman"/>
-          <w:sz w:val="28"/>
-          <w:szCs w:val="28"/>
-          <w:u w:val="single"/>
+          <w:sz w:val="28"/>
+          <w:szCs w:val="28"/>
+        </w:rPr>
+      </w:pPr>
+      <w:r>
+        <w:rPr>
+          <w:rFonts w:ascii="Times New Roman" w:hAnsi="Times New Roman" w:cs="Times New Roman"/>
+          <w:sz w:val="28"/>
+          <w:szCs w:val="28"/>
+        </w:rPr>
+        <w:t>Physical design</w:t>
+      </w:r>
+    </w:p>
+    <w:p>
+      <w:pPr>
+        <w:jc w:val="both"/>
+        <w:rPr>
+          <w:rFonts w:ascii="Times New Roman" w:hAnsi="Times New Roman" w:cs="Times New Roman"/>
+          <w:sz w:val="28"/>
+          <w:szCs w:val="28"/>
+        </w:rPr>
+      </w:pPr>
+    </w:p>
+    <w:p>
+      <w:pPr>
+        <w:jc w:val="both"/>
+        <w:rPr>
+          <w:rFonts w:ascii="Times New Roman" w:hAnsi="Times New Roman" w:cs="Times New Roman"/>
+          <w:sz w:val="28"/>
+          <w:szCs w:val="28"/>
+        </w:rPr>
+      </w:pPr>
+    </w:p>
+    <w:p>
+      <w:pPr>
+        <w:jc w:val="both"/>
+        <w:rPr>
+          <w:rFonts w:ascii="Times New Roman" w:hAnsi="Times New Roman" w:cs="Times New Roman"/>
+          <w:sz w:val="28"/>
+          <w:szCs w:val="28"/>
         </w:rPr>
       </w:pPr>
       <w:r>
@@ -811,15 +795,7 @@
           <w:sz w:val="28"/>
           <w:szCs w:val="28"/>
         </w:rPr>
-        <w:t xml:space="preserve"> (</w:t>
-      </w:r>
-      <w:r>
-        <w:rPr>
-          <w:rFonts w:ascii="Times New Roman" w:hAnsi="Times New Roman" w:cs="Times New Roman"/>
-          <w:sz w:val="28"/>
-          <w:szCs w:val="28"/>
-        </w:rPr>
-        <w:t>Lu Exam Hive</w:t>
+        <w:t xml:space="preserve"> (Lu Exam Hive</w:t>
       </w:r>
       <w:r>
         <w:rPr>
@@ -829,39 +805,25 @@
         </w:rPr>
         <w:t>)</w:t>
       </w:r>
-    </w:p>
-    <w:p>
-      <w:pPr>
-        <w:jc w:val="both"/>
-        <w:rPr>
-          <w:rFonts w:ascii="Times New Roman" w:hAnsi="Times New Roman" w:cs="Times New Roman"/>
-          <w:sz w:val="24"/>
-          <w:szCs w:val="24"/>
-        </w:rPr>
-      </w:pPr>
-      <w:r>
-        <w:rPr>
-          <w:rFonts w:ascii="Times New Roman" w:hAnsi="Times New Roman" w:cs="Times New Roman"/>
-          <w:sz w:val="24"/>
-          <w:szCs w:val="24"/>
-        </w:rPr>
-        <w:t>Use case diagrams give a graphic overview of the actors involved in a system, different functions needed by those actors and how thes</w:t>
-      </w:r>
-      <w:r>
-        <w:rPr>
-          <w:rFonts w:ascii="Times New Roman" w:hAnsi="Times New Roman" w:cs="Times New Roman"/>
-          <w:sz w:val="24"/>
-          <w:szCs w:val="24"/>
-        </w:rPr>
-        <w:t xml:space="preserve">e different functions interact. </w:t>
-      </w:r>
-      <w:r>
-        <w:rPr>
-          <w:rFonts w:ascii="Times New Roman" w:hAnsi="Times New Roman" w:cs="Times New Roman"/>
-          <w:sz w:val="24"/>
-          <w:szCs w:val="24"/>
-        </w:rPr>
-        <w:t>It’s a great starting point for any project discussion because you can easily identify the main actors involved and the main processes of the system.</w:t>
+      <w:bookmarkStart w:id="0" w:name="_GoBack"/>
+      <w:bookmarkEnd w:id="0"/>
+    </w:p>
+    <w:p>
+      <w:pPr>
+        <w:jc w:val="both"/>
+        <w:rPr>
+          <w:rFonts w:ascii="Times New Roman" w:hAnsi="Times New Roman" w:cs="Times New Roman"/>
+          <w:sz w:val="24"/>
+          <w:szCs w:val="24"/>
+        </w:rPr>
+      </w:pPr>
+      <w:r>
+        <w:rPr>
+          <w:rFonts w:ascii="Times New Roman" w:hAnsi="Times New Roman" w:cs="Times New Roman"/>
+          <w:sz w:val="24"/>
+          <w:szCs w:val="24"/>
+        </w:rPr>
+        <w:t>Use case diagrams give a graphic overview of the actors involved in a system, different functions needed by those actors and how these different functions interact. It’s a great starting point for any project discussion because you can easily identify the main actors involved and the main processes of the system.</w:t>
       </w:r>
     </w:p>
     <w:p>
@@ -899,8 +861,8 @@
             <v:path o:extrusionok="f" gradientshapeok="t" o:connecttype="rect"/>
             <o:lock v:ext="edit" aspectratio="t"/>
           </v:shapetype>
-          <v:shape id="_x0000_i1029" type="#_x0000_t75" style="width:458.25pt;height:528.7pt">
-            <v:imagedata r:id="rId5" o:title="2.Use Case Diagram Alpha Final"/>
+          <v:shape id="_x0000_i1025" type="#_x0000_t75" style="width:458.4pt;height:528.95pt">
+            <v:imagedata r:id="rId5" o:title="2"/>
           </v:shape>
         </w:pict>
       </w:r>
@@ -936,7 +898,15 @@
           <w:sz w:val="24"/>
           <w:szCs w:val="24"/>
         </w:rPr>
-        <w:t xml:space="preserve">  Figure 1:</w:t>
+        <w:t xml:space="preserve">  Figure 3</w:t>
+      </w:r>
+      <w:r>
+        <w:rPr>
+          <w:rFonts w:ascii="Times New Roman" w:hAnsi="Times New Roman" w:cs="Times New Roman"/>
+          <w:sz w:val="24"/>
+          <w:szCs w:val="24"/>
+        </w:rPr>
+        <w:t>:</w:t>
       </w:r>
       <w:r>
         <w:rPr>
@@ -1013,49 +983,52 @@
           <w:sz w:val="28"/>
           <w:szCs w:val="28"/>
         </w:rPr>
+        <w:t xml:space="preserve"> (</w:t>
+      </w:r>
+      <w:r>
+        <w:rPr>
+          <w:rFonts w:ascii="Times New Roman" w:hAnsi="Times New Roman" w:cs="Times New Roman"/>
+          <w:sz w:val="28"/>
+          <w:szCs w:val="28"/>
+        </w:rPr>
+        <w:t>Lu Exam Hive</w:t>
+      </w:r>
+      <w:r>
+        <w:rPr>
+          <w:rFonts w:ascii="Times New Roman" w:hAnsi="Times New Roman" w:cs="Times New Roman"/>
+          <w:sz w:val="28"/>
+          <w:szCs w:val="28"/>
+        </w:rPr>
+        <w:t>)</w:t>
+      </w:r>
+    </w:p>
+    <w:p>
+      <w:pPr>
+        <w:jc w:val="both"/>
+        <w:rPr>
+          <w:rFonts w:ascii="Times New Roman" w:hAnsi="Times New Roman" w:cs="Times New Roman"/>
+          <w:sz w:val="24"/>
+          <w:szCs w:val="24"/>
+        </w:rPr>
+      </w:pPr>
+      <w:r>
+        <w:rPr>
+          <w:rFonts w:ascii="Times New Roman" w:hAnsi="Times New Roman" w:cs="Times New Roman"/>
+          <w:sz w:val="24"/>
+          <w:szCs w:val="24"/>
+        </w:rPr>
+        <w:t>Activity diagrams represent workflows in a graphical way. They can be used to describe the business workflow or the operational workflow of any component in a system. Sometimes activity diagrams are used as an alternative to State machine diagrams.</w:t>
+      </w:r>
+      <w:r>
         <w:t xml:space="preserve"> </w:t>
       </w:r>
       <w:r>
         <w:rPr>
           <w:rFonts w:ascii="Times New Roman" w:hAnsi="Times New Roman" w:cs="Times New Roman"/>
-          <w:sz w:val="28"/>
-          <w:szCs w:val="28"/>
-        </w:rPr>
-        <w:t>(</w:t>
-      </w:r>
-      <w:r>
-        <w:rPr>
-          <w:rFonts w:ascii="Times New Roman" w:hAnsi="Times New Roman" w:cs="Times New Roman"/>
-          <w:sz w:val="28"/>
-          <w:szCs w:val="28"/>
-        </w:rPr>
-        <w:t>Lu Exam Hive</w:t>
-      </w:r>
-      <w:r>
-        <w:rPr>
-          <w:rFonts w:ascii="Times New Roman" w:hAnsi="Times New Roman" w:cs="Times New Roman"/>
-          <w:sz w:val="28"/>
-          <w:szCs w:val="28"/>
-        </w:rPr>
-        <w:t>)</w:t>
-      </w:r>
-    </w:p>
-    <w:p>
-      <w:pPr>
-        <w:jc w:val="both"/>
-        <w:rPr>
-          <w:rFonts w:ascii="Times New Roman" w:hAnsi="Times New Roman" w:cs="Times New Roman"/>
-          <w:sz w:val="24"/>
-          <w:szCs w:val="24"/>
-        </w:rPr>
-      </w:pPr>
-      <w:r>
-        <w:rPr>
-          <w:rFonts w:ascii="Times New Roman" w:hAnsi="Times New Roman" w:cs="Times New Roman"/>
-          <w:sz w:val="24"/>
-          <w:szCs w:val="24"/>
-        </w:rPr>
-        <w:t>Activity diagrams represent workflows in a graphical way. They can be used to describe the business workflow or the operational workflow of any component in a system. Sometimes activity diagrams are used as an alternative to State machine diagrams.</w:t>
+          <w:sz w:val="24"/>
+          <w:szCs w:val="24"/>
+        </w:rPr>
+        <w:t>Activity diagrams are the perfect UML solution for visualizing process flows.</w:t>
       </w:r>
       <w:r>
         <w:t xml:space="preserve"> </w:t>
@@ -1066,17 +1039,6 @@
           <w:sz w:val="24"/>
           <w:szCs w:val="24"/>
         </w:rPr>
-        <w:t>Activity diagrams are the perfect UML solution for visualizing process flows.</w:t>
-      </w:r>
-      <w:r>
-        <w:t xml:space="preserve"> </w:t>
-      </w:r>
-      <w:r>
-        <w:rPr>
-          <w:rFonts w:ascii="Times New Roman" w:hAnsi="Times New Roman" w:cs="Times New Roman"/>
-          <w:sz w:val="24"/>
-          <w:szCs w:val="24"/>
-        </w:rPr>
         <w:t>Activity diagrams in UML are a great solution to visualize the actions, outcomes, and flows within a specific process and the behaviors that pair with them</w:t>
       </w:r>
       <w:r>
@@ -1146,7 +1108,7 @@
           <w:szCs w:val="24"/>
         </w:rPr>
         <w:pict>
-          <v:shape id="_x0000_i1039" type="#_x0000_t75" style="width:468pt;height:320.4pt">
+          <v:shape id="_x0000_i1026" type="#_x0000_t75" style="width:468pt;height:320.65pt">
             <v:imagedata r:id="rId6" o:title="UML Activity Diagram"/>
           </v:shape>
         </w:pict>
@@ -1175,7 +1137,7 @@
           <w:sz w:val="24"/>
           <w:szCs w:val="24"/>
         </w:rPr>
-        <w:t xml:space="preserve">                        Figure 2</w:t>
+        <w:t xml:space="preserve">                        Figure 4</w:t>
       </w:r>
       <w:r>
         <w:rPr>
@@ -1330,6 +1292,48 @@
           <w:sz w:val="28"/>
           <w:szCs w:val="28"/>
         </w:rPr>
+        <w:t xml:space="preserve"> (</w:t>
+      </w:r>
+      <w:r>
+        <w:rPr>
+          <w:rFonts w:ascii="Times New Roman" w:hAnsi="Times New Roman" w:cs="Times New Roman"/>
+          <w:sz w:val="28"/>
+          <w:szCs w:val="28"/>
+        </w:rPr>
+        <w:t>Lu Exam Hive</w:t>
+      </w:r>
+      <w:r>
+        <w:rPr>
+          <w:rFonts w:ascii="Times New Roman" w:hAnsi="Times New Roman" w:cs="Times New Roman"/>
+          <w:sz w:val="28"/>
+          <w:szCs w:val="28"/>
+        </w:rPr>
+        <w:t>)</w:t>
+      </w:r>
+    </w:p>
+    <w:p>
+      <w:pPr>
+        <w:jc w:val="both"/>
+        <w:rPr>
+          <w:rFonts w:ascii="Times New Roman" w:hAnsi="Times New Roman" w:cs="Times New Roman"/>
+          <w:sz w:val="28"/>
+          <w:szCs w:val="28"/>
+        </w:rPr>
+      </w:pPr>
+      <w:r>
+        <w:rPr>
+          <w:rFonts w:ascii="Times New Roman" w:hAnsi="Times New Roman" w:cs="Times New Roman"/>
+          <w:sz w:val="28"/>
+          <w:szCs w:val="28"/>
+        </w:rPr>
+        <w:t>A system sequence diagram is</w:t>
+      </w:r>
+      <w:r>
+        <w:rPr>
+          <w:rFonts w:ascii="Times New Roman" w:hAnsi="Times New Roman" w:cs="Times New Roman"/>
+          <w:sz w:val="28"/>
+          <w:szCs w:val="28"/>
+        </w:rPr>
         <w:t xml:space="preserve"> </w:t>
       </w:r>
       <w:r>
@@ -1338,56 +1342,6 @@
           <w:sz w:val="28"/>
           <w:szCs w:val="28"/>
         </w:rPr>
-        <w:t>(</w:t>
-      </w:r>
-      <w:r>
-        <w:rPr>
-          <w:rFonts w:ascii="Times New Roman" w:hAnsi="Times New Roman" w:cs="Times New Roman"/>
-          <w:sz w:val="28"/>
-          <w:szCs w:val="28"/>
-        </w:rPr>
-        <w:t>Lu Exam Hive</w:t>
-      </w:r>
-      <w:r>
-        <w:rPr>
-          <w:rFonts w:ascii="Times New Roman" w:hAnsi="Times New Roman" w:cs="Times New Roman"/>
-          <w:sz w:val="28"/>
-          <w:szCs w:val="28"/>
-        </w:rPr>
-        <w:t>)</w:t>
-      </w:r>
-    </w:p>
-    <w:p>
-      <w:pPr>
-        <w:jc w:val="both"/>
-        <w:rPr>
-          <w:rFonts w:ascii="Times New Roman" w:hAnsi="Times New Roman" w:cs="Times New Roman"/>
-          <w:sz w:val="28"/>
-          <w:szCs w:val="28"/>
-        </w:rPr>
-      </w:pPr>
-      <w:r>
-        <w:rPr>
-          <w:rFonts w:ascii="Times New Roman" w:hAnsi="Times New Roman" w:cs="Times New Roman"/>
-          <w:sz w:val="28"/>
-          <w:szCs w:val="28"/>
-        </w:rPr>
-        <w:t>A system sequence diagram is</w:t>
-      </w:r>
-      <w:r>
-        <w:rPr>
-          <w:rFonts w:ascii="Times New Roman" w:hAnsi="Times New Roman" w:cs="Times New Roman"/>
-          <w:sz w:val="28"/>
-          <w:szCs w:val="28"/>
-        </w:rPr>
-        <w:t xml:space="preserve"> </w:t>
-      </w:r>
-      <w:r>
-        <w:rPr>
-          <w:rFonts w:ascii="Times New Roman" w:hAnsi="Times New Roman" w:cs="Times New Roman"/>
-          <w:sz w:val="28"/>
-          <w:szCs w:val="28"/>
-        </w:rPr>
         <w:t>a type of sequence diagram in UML. These charts show the details of events that are generated by actors from outside the system.</w:t>
       </w:r>
     </w:p>
@@ -1417,8 +1371,8 @@
           <w:szCs w:val="28"/>
         </w:rPr>
         <w:pict>
-          <v:shape id="_x0000_i1051" type="#_x0000_t75" style="width:388.8pt;height:515.3pt">
-            <v:imagedata r:id="rId7" o:title="1.UML Sequence Diagram Alpha Final"/>
+          <v:shape id="_x0000_i1027" type="#_x0000_t75" style="width:388.8pt;height:515.5pt">
+            <v:imagedata r:id="rId7" o:title="1"/>
           </v:shape>
         </w:pict>
       </w:r>
@@ -1454,7 +1408,7 @@
           <w:sz w:val="24"/>
           <w:szCs w:val="24"/>
         </w:rPr>
-        <w:t>Figure 3</w:t>
+        <w:t>Figure 5</w:t>
       </w:r>
       <w:r>
         <w:rPr>
@@ -1506,8 +1460,6 @@
           <w:u w:val="single"/>
         </w:rPr>
       </w:pPr>
-      <w:bookmarkStart w:id="0" w:name="_GoBack"/>
-      <w:bookmarkEnd w:id="0"/>
       <w:r>
         <w:rPr>
           <w:rFonts w:ascii="Times New Roman" w:hAnsi="Times New Roman" w:cs="Times New Roman"/>
@@ -1524,15 +1476,7 @@
           <w:sz w:val="28"/>
           <w:szCs w:val="28"/>
         </w:rPr>
-        <w:t xml:space="preserve"> </w:t>
-      </w:r>
-      <w:r>
-        <w:rPr>
-          <w:rFonts w:ascii="Times New Roman" w:hAnsi="Times New Roman" w:cs="Times New Roman"/>
-          <w:sz w:val="28"/>
-          <w:szCs w:val="28"/>
-        </w:rPr>
-        <w:t>(</w:t>
+        <w:t xml:space="preserve"> (</w:t>
       </w:r>
       <w:r>
         <w:rPr>
@@ -1703,7 +1647,7 @@
           <w:sz w:val="24"/>
           <w:szCs w:val="24"/>
         </w:rPr>
-        <w:t>Figure 4</w:t>
+        <w:t>Figure 6</w:t>
       </w:r>
       <w:r>
         <w:rPr>
@@ -1760,79 +1704,402 @@
         <w:jc w:val="both"/>
         <w:rPr>
           <w:rFonts w:ascii="Times New Roman" w:hAnsi="Times New Roman" w:cs="Times New Roman"/>
-          <w:sz w:val="28"/>
-          <w:szCs w:val="28"/>
-        </w:rPr>
-      </w:pPr>
-      <w:r>
-        <w:rPr>
-          <w:rFonts w:ascii="Times New Roman" w:hAnsi="Times New Roman" w:cs="Times New Roman"/>
+          <w:b/>
           <w:sz w:val="28"/>
           <w:szCs w:val="28"/>
           <w:u w:val="single"/>
         </w:rPr>
+      </w:pPr>
+      <w:r>
+        <w:rPr>
+          <w:rFonts w:ascii="Times New Roman" w:hAnsi="Times New Roman" w:cs="Times New Roman"/>
+          <w:b/>
+          <w:sz w:val="28"/>
+          <w:szCs w:val="28"/>
+          <w:u w:val="single"/>
+        </w:rPr>
         <w:lastRenderedPageBreak/>
-        <w:t xml:space="preserve">UI </w:t>
-      </w:r>
-      <w:r>
-        <w:rPr>
-          <w:rFonts w:ascii="Times New Roman" w:hAnsi="Times New Roman" w:cs="Times New Roman"/>
-          <w:sz w:val="28"/>
-          <w:szCs w:val="28"/>
+        <w:t>Database Design</w:t>
+      </w:r>
+    </w:p>
+    <w:p>
+      <w:pPr>
+        <w:jc w:val="both"/>
+        <w:rPr>
+          <w:rFonts w:ascii="Times New Roman" w:hAnsi="Times New Roman" w:cs="Times New Roman"/>
+          <w:sz w:val="24"/>
+          <w:szCs w:val="24"/>
           <w:u w:val="single"/>
         </w:rPr>
-        <w:t>Flowchart Diagram</w:t>
-      </w:r>
-      <w:r>
-        <w:rPr>
-          <w:rFonts w:ascii="Times New Roman" w:hAnsi="Times New Roman" w:cs="Times New Roman"/>
-          <w:sz w:val="28"/>
-          <w:szCs w:val="28"/>
-        </w:rPr>
-        <w:t xml:space="preserve"> (</w:t>
-      </w:r>
-      <w:r>
-        <w:rPr>
-          <w:rFonts w:ascii="Times New Roman" w:hAnsi="Times New Roman" w:cs="Times New Roman"/>
-          <w:sz w:val="28"/>
-          <w:szCs w:val="28"/>
-        </w:rPr>
-        <w:t>Lu Exam Hive</w:t>
-      </w:r>
-      <w:r>
-        <w:rPr>
-          <w:rFonts w:ascii="Times New Roman" w:hAnsi="Times New Roman" w:cs="Times New Roman"/>
-          <w:sz w:val="28"/>
-          <w:szCs w:val="28"/>
-        </w:rPr>
-        <w:t>)</w:t>
-      </w:r>
-    </w:p>
-    <w:p>
-      <w:pPr>
-        <w:jc w:val="both"/>
-        <w:rPr>
-          <w:rFonts w:ascii="Times New Roman" w:hAnsi="Times New Roman" w:cs="Times New Roman"/>
-          <w:sz w:val="28"/>
-          <w:szCs w:val="28"/>
-        </w:rPr>
-      </w:pPr>
-      <w:r>
-        <w:rPr>
-          <w:rFonts w:ascii="Times New Roman" w:hAnsi="Times New Roman" w:cs="Times New Roman"/>
-          <w:sz w:val="24"/>
-          <w:szCs w:val="24"/>
-        </w:rPr>
-        <w:t>UI Flowchart</w:t>
-      </w:r>
-      <w:r>
-        <w:rPr>
-          <w:rFonts w:ascii="Times New Roman" w:hAnsi="Times New Roman" w:cs="Times New Roman"/>
-          <w:sz w:val="24"/>
-          <w:szCs w:val="24"/>
-        </w:rPr>
-        <w:t xml:space="preserve"> puts you in a position where you can validate the overall flow of your application's user interface.</w:t>
-      </w:r>
+      </w:pPr>
+      <w:r>
+        <w:rPr>
+          <w:rFonts w:ascii="Times New Roman" w:hAnsi="Times New Roman" w:cs="Times New Roman"/>
+          <w:sz w:val="24"/>
+          <w:szCs w:val="24"/>
+        </w:rPr>
+        <w:t>Database Design is a collection of processes that facilitate the designing, development, implementation and maintenance of enterprise data management systems. Properly designed database are easy to maintain, improves data consistency and are cost effective in terms of disk storage space. The database designer decides how the data elements correlat</w:t>
+      </w:r>
+      <w:r>
+        <w:rPr>
+          <w:rFonts w:ascii="Times New Roman" w:hAnsi="Times New Roman" w:cs="Times New Roman"/>
+          <w:sz w:val="24"/>
+          <w:szCs w:val="24"/>
+        </w:rPr>
+        <w:t>e and what data must be stored. The</w:t>
+      </w:r>
+      <w:r>
+        <w:rPr>
+          <w:rFonts w:ascii="Times New Roman" w:hAnsi="Times New Roman" w:cs="Times New Roman"/>
+          <w:sz w:val="24"/>
+          <w:szCs w:val="24"/>
+        </w:rPr>
+        <w:t xml:space="preserve"> main objectives of database designing are to produce logical and physical designs models o</w:t>
+      </w:r>
+      <w:r>
+        <w:rPr>
+          <w:rFonts w:ascii="Times New Roman" w:hAnsi="Times New Roman" w:cs="Times New Roman"/>
+          <w:sz w:val="24"/>
+          <w:szCs w:val="24"/>
+        </w:rPr>
+        <w:t>f the proposed database system.</w:t>
+      </w:r>
+    </w:p>
+    <w:p>
+      <w:pPr>
+        <w:jc w:val="both"/>
+        <w:rPr>
+          <w:rFonts w:ascii="Times New Roman" w:hAnsi="Times New Roman" w:cs="Times New Roman"/>
+          <w:sz w:val="24"/>
+          <w:szCs w:val="24"/>
+        </w:rPr>
+      </w:pPr>
+      <w:r>
+        <w:rPr>
+          <w:rFonts w:ascii="Times New Roman" w:hAnsi="Times New Roman" w:cs="Times New Roman"/>
+          <w:sz w:val="24"/>
+          <w:szCs w:val="24"/>
+        </w:rPr>
+        <w:t>The logical model concentrates on the data requirements and the data to be stored independent of physical considerations. It does not concern itself with how the data will be stored or wher</w:t>
+      </w:r>
+      <w:r>
+        <w:rPr>
+          <w:rFonts w:ascii="Times New Roman" w:hAnsi="Times New Roman" w:cs="Times New Roman"/>
+          <w:sz w:val="24"/>
+          <w:szCs w:val="24"/>
+        </w:rPr>
+        <w:t>e it will be stored physically. The</w:t>
+      </w:r>
+      <w:r>
+        <w:rPr>
+          <w:rFonts w:ascii="Times New Roman" w:hAnsi="Times New Roman" w:cs="Times New Roman"/>
+          <w:sz w:val="24"/>
+          <w:szCs w:val="24"/>
+        </w:rPr>
+        <w:t xml:space="preserve"> physical data design model involves translating the logical design of the database onto physical media using hardware resources and software systems such as database management systems (DBMS).</w:t>
+      </w:r>
+    </w:p>
+    <w:p>
+      <w:pPr>
+        <w:jc w:val="both"/>
+        <w:rPr>
+          <w:rFonts w:ascii="Times New Roman" w:hAnsi="Times New Roman" w:cs="Times New Roman"/>
+          <w:sz w:val="24"/>
+          <w:szCs w:val="24"/>
+        </w:rPr>
+      </w:pPr>
+      <w:r>
+        <w:rPr>
+          <w:rFonts w:ascii="Times New Roman" w:hAnsi="Times New Roman" w:cs="Times New Roman"/>
+          <w:sz w:val="24"/>
+          <w:szCs w:val="24"/>
+        </w:rPr>
+        <w:t>There are two types</w:t>
+      </w:r>
+      <w:r>
+        <w:rPr>
+          <w:rFonts w:ascii="Times New Roman" w:hAnsi="Times New Roman" w:cs="Times New Roman"/>
+          <w:sz w:val="24"/>
+          <w:szCs w:val="24"/>
+        </w:rPr>
+        <w:t xml:space="preserve"> of Database Techniques</w:t>
+      </w:r>
+      <w:r>
+        <w:rPr>
+          <w:rFonts w:ascii="Times New Roman" w:hAnsi="Times New Roman" w:cs="Times New Roman"/>
+          <w:sz w:val="24"/>
+          <w:szCs w:val="24"/>
+        </w:rPr>
+        <w:t>:</w:t>
+      </w:r>
+    </w:p>
+    <w:p>
+      <w:pPr>
+        <w:jc w:val="both"/>
+        <w:rPr>
+          <w:rFonts w:ascii="Times New Roman" w:hAnsi="Times New Roman" w:cs="Times New Roman"/>
+          <w:sz w:val="24"/>
+          <w:szCs w:val="24"/>
+          <w:u w:val="single"/>
+        </w:rPr>
+      </w:pPr>
+    </w:p>
+    <w:p>
+      <w:pPr>
+        <w:pStyle w:val="ListParagraph"/>
+        <w:numPr>
+          <w:ilvl w:val="0"/>
+          <w:numId w:val="9"/>
+        </w:numPr>
+        <w:jc w:val="both"/>
+        <w:rPr>
+          <w:rFonts w:ascii="Times New Roman" w:hAnsi="Times New Roman" w:cs="Times New Roman"/>
+          <w:sz w:val="24"/>
+          <w:szCs w:val="24"/>
+        </w:rPr>
+      </w:pPr>
+      <w:r>
+        <w:rPr>
+          <w:rFonts w:ascii="Times New Roman" w:hAnsi="Times New Roman" w:cs="Times New Roman"/>
+          <w:sz w:val="24"/>
+          <w:szCs w:val="24"/>
+        </w:rPr>
+        <w:t>Normalization</w:t>
+      </w:r>
+    </w:p>
+    <w:p>
+      <w:pPr>
+        <w:pStyle w:val="ListParagraph"/>
+        <w:numPr>
+          <w:ilvl w:val="0"/>
+          <w:numId w:val="9"/>
+        </w:numPr>
+        <w:jc w:val="both"/>
+        <w:rPr>
+          <w:rFonts w:ascii="Times New Roman" w:hAnsi="Times New Roman" w:cs="Times New Roman"/>
+          <w:sz w:val="24"/>
+          <w:szCs w:val="24"/>
+        </w:rPr>
+      </w:pPr>
+      <w:r>
+        <w:rPr>
+          <w:rFonts w:ascii="Times New Roman" w:hAnsi="Times New Roman" w:cs="Times New Roman"/>
+          <w:sz w:val="24"/>
+          <w:szCs w:val="24"/>
+        </w:rPr>
+        <w:t>ER Modeling</w:t>
+      </w:r>
+    </w:p>
+    <w:p>
+      <w:pPr>
+        <w:jc w:val="both"/>
+        <w:rPr>
+          <w:rFonts w:ascii="Times New Roman" w:hAnsi="Times New Roman" w:cs="Times New Roman"/>
+          <w:sz w:val="24"/>
+          <w:szCs w:val="24"/>
+        </w:rPr>
+      </w:pPr>
+    </w:p>
+    <w:p>
+      <w:pPr>
+        <w:jc w:val="both"/>
+        <w:rPr>
+          <w:rFonts w:ascii="Times New Roman" w:hAnsi="Times New Roman" w:cs="Times New Roman"/>
+          <w:sz w:val="28"/>
+          <w:szCs w:val="28"/>
+          <w:u w:val="single"/>
+        </w:rPr>
+      </w:pPr>
+      <w:r>
+        <w:rPr>
+          <w:rFonts w:ascii="Times New Roman" w:hAnsi="Times New Roman" w:cs="Times New Roman"/>
+          <w:sz w:val="28"/>
+          <w:szCs w:val="28"/>
+          <w:u w:val="single"/>
+        </w:rPr>
+        <w:t>Normalization</w:t>
+      </w:r>
+    </w:p>
+    <w:p>
+      <w:pPr>
+        <w:jc w:val="both"/>
+        <w:rPr>
+          <w:rFonts w:ascii="Times New Roman" w:hAnsi="Times New Roman" w:cs="Times New Roman"/>
+          <w:sz w:val="24"/>
+          <w:szCs w:val="24"/>
+        </w:rPr>
+      </w:pPr>
+      <w:r>
+        <w:rPr>
+          <w:rFonts w:ascii="Times New Roman" w:hAnsi="Times New Roman" w:cs="Times New Roman"/>
+          <w:sz w:val="24"/>
+          <w:szCs w:val="24"/>
+        </w:rPr>
+        <w:t>Normalization is a database design technique that reduces data redundancy and eliminates undesirable characteristics like Insertion, Update and Deletion Anomalies. Normalization rules divides larger tables into smaller tables and links them using relationships. The purpose of Normalization in SQL is to eliminate redundant (repetitive) data and ensure data is stored logically.</w:t>
+      </w:r>
+    </w:p>
+    <w:p>
+      <w:pPr>
+        <w:jc w:val="both"/>
+        <w:rPr>
+          <w:rFonts w:ascii="Times New Roman" w:hAnsi="Times New Roman" w:cs="Times New Roman"/>
+          <w:sz w:val="24"/>
+          <w:szCs w:val="24"/>
+        </w:rPr>
+      </w:pPr>
+    </w:p>
+    <w:p>
+      <w:pPr>
+        <w:jc w:val="both"/>
+        <w:rPr>
+          <w:rFonts w:ascii="Times New Roman" w:hAnsi="Times New Roman" w:cs="Times New Roman"/>
+          <w:sz w:val="24"/>
+          <w:szCs w:val="24"/>
+        </w:rPr>
+      </w:pPr>
+    </w:p>
+    <w:p>
+      <w:pPr>
+        <w:jc w:val="both"/>
+        <w:rPr>
+          <w:rFonts w:ascii="Times New Roman" w:hAnsi="Times New Roman" w:cs="Times New Roman"/>
+          <w:sz w:val="28"/>
+          <w:szCs w:val="28"/>
+          <w:u w:val="single"/>
+        </w:rPr>
+      </w:pPr>
+      <w:r>
+        <w:rPr>
+          <w:rFonts w:ascii="Times New Roman" w:hAnsi="Times New Roman" w:cs="Times New Roman"/>
+          <w:sz w:val="28"/>
+          <w:szCs w:val="28"/>
+          <w:u w:val="single"/>
+        </w:rPr>
+        <w:t>ER-Diagram</w:t>
+      </w:r>
+    </w:p>
+    <w:p>
+      <w:pPr>
+        <w:jc w:val="both"/>
+        <w:rPr>
+          <w:rFonts w:ascii="Times New Roman" w:hAnsi="Times New Roman" w:cs="Times New Roman"/>
+          <w:sz w:val="24"/>
+          <w:szCs w:val="24"/>
+        </w:rPr>
+      </w:pPr>
+      <w:r>
+        <w:rPr>
+          <w:rFonts w:ascii="Times New Roman" w:hAnsi="Times New Roman" w:cs="Times New Roman"/>
+          <w:color w:val="282C33"/>
+          <w:sz w:val="24"/>
+          <w:szCs w:val="24"/>
+        </w:rPr>
+        <w:t>An Entity Relationship (ER) Diagram is a type of flowchart that illustrates how “entities” such as people, objects or concepts relate to each other within a system. ER Diagrams are most often used to desig</w:t>
+      </w:r>
+      <w:r>
+        <w:rPr>
+          <w:rFonts w:ascii="Times New Roman" w:hAnsi="Times New Roman" w:cs="Times New Roman"/>
+          <w:color w:val="282C33"/>
+          <w:sz w:val="24"/>
+          <w:szCs w:val="24"/>
+        </w:rPr>
+        <w:t xml:space="preserve">n or debug relational databases. </w:t>
+      </w:r>
+      <w:r>
+        <w:rPr>
+          <w:rFonts w:ascii="Times New Roman" w:hAnsi="Times New Roman" w:cs="Times New Roman"/>
+          <w:color w:val="282C33"/>
+          <w:sz w:val="24"/>
+          <w:szCs w:val="24"/>
+        </w:rPr>
+        <w:t>Also known as ERDs or ER Models, they use a defined set of symbols such as rectangles, diamonds, ovals and connecting lines to depict the interconnectedness of entities, relationships and their attributes. They mirror grammatical structure, with entities as nouns and relationships as verbs.</w:t>
+      </w:r>
+    </w:p>
+    <w:p>
+      <w:pPr>
+        <w:jc w:val="both"/>
+        <w:rPr>
+          <w:rFonts w:ascii="Times New Roman" w:hAnsi="Times New Roman" w:cs="Times New Roman"/>
+          <w:sz w:val="24"/>
+          <w:szCs w:val="24"/>
+        </w:rPr>
+      </w:pPr>
+    </w:p>
+    <w:p>
+      <w:pPr>
+        <w:jc w:val="both"/>
+        <w:rPr>
+          <w:rFonts w:ascii="Times New Roman" w:hAnsi="Times New Roman" w:cs="Times New Roman"/>
+          <w:sz w:val="24"/>
+          <w:szCs w:val="24"/>
+        </w:rPr>
+      </w:pPr>
+    </w:p>
+    <w:p>
+      <w:pPr>
+        <w:jc w:val="both"/>
+        <w:rPr>
+          <w:rFonts w:ascii="Times New Roman" w:hAnsi="Times New Roman" w:cs="Times New Roman"/>
+          <w:sz w:val="24"/>
+          <w:szCs w:val="24"/>
+        </w:rPr>
+      </w:pPr>
+    </w:p>
+    <w:p>
+      <w:pPr>
+        <w:jc w:val="both"/>
+        <w:rPr>
+          <w:rFonts w:ascii="Times New Roman" w:hAnsi="Times New Roman" w:cs="Times New Roman"/>
+          <w:sz w:val="24"/>
+          <w:szCs w:val="24"/>
+        </w:rPr>
+      </w:pPr>
+    </w:p>
+    <w:p>
+      <w:pPr>
+        <w:jc w:val="both"/>
+        <w:rPr>
+          <w:rFonts w:ascii="Times New Roman" w:hAnsi="Times New Roman" w:cs="Times New Roman"/>
+          <w:sz w:val="28"/>
+          <w:szCs w:val="28"/>
+        </w:rPr>
+      </w:pPr>
+      <w:r>
+        <w:rPr>
+          <w:rFonts w:ascii="Times New Roman" w:hAnsi="Times New Roman" w:cs="Times New Roman"/>
+          <w:sz w:val="28"/>
+          <w:szCs w:val="28"/>
+          <w:u w:val="single"/>
+        </w:rPr>
+        <w:t>ER-Diagram</w:t>
+      </w:r>
+      <w:r>
+        <w:rPr>
+          <w:rFonts w:ascii="Times New Roman" w:hAnsi="Times New Roman" w:cs="Times New Roman"/>
+          <w:sz w:val="28"/>
+          <w:szCs w:val="28"/>
+          <w:u w:val="single"/>
+        </w:rPr>
+        <w:t xml:space="preserve"> </w:t>
+      </w:r>
+      <w:r>
+        <w:rPr>
+          <w:rFonts w:ascii="Times New Roman" w:hAnsi="Times New Roman" w:cs="Times New Roman"/>
+          <w:sz w:val="28"/>
+          <w:szCs w:val="28"/>
+        </w:rPr>
+        <w:t>(Lu Exam Hive)</w:t>
+      </w:r>
+    </w:p>
+    <w:p>
+      <w:pPr>
+        <w:jc w:val="both"/>
+        <w:rPr>
+          <w:rFonts w:ascii="Times New Roman" w:hAnsi="Times New Roman" w:cs="Times New Roman"/>
+          <w:sz w:val="28"/>
+          <w:szCs w:val="28"/>
+        </w:rPr>
+      </w:pPr>
     </w:p>
     <w:p>
       <w:pPr>
@@ -1850,52 +2117,28 @@
           <w:szCs w:val="28"/>
         </w:rPr>
         <w:pict>
-          <v:shape id="_x0000_i1063" type="#_x0000_t75" style="width:402.7pt;height:531.75pt">
-            <v:imagedata r:id="rId9" o:title="1.UI Flowchart Alpha Final"/>
+          <v:shape id="_x0000_i1033" type="#_x0000_t75" style="width:502.55pt;height:315.85pt">
+            <v:imagedata r:id="rId9" o:title="7.ER-Diagram Alpha Final"/>
           </v:shape>
         </w:pict>
       </w:r>
     </w:p>
     <w:p>
       <w:pPr>
-        <w:jc w:val="both"/>
-        <w:rPr>
-          <w:rFonts w:ascii="Times New Roman" w:hAnsi="Times New Roman" w:cs="Times New Roman"/>
-          <w:sz w:val="24"/>
-          <w:szCs w:val="24"/>
-        </w:rPr>
-      </w:pPr>
-      <w:r>
-        <w:rPr>
-          <w:rFonts w:ascii="Times New Roman" w:hAnsi="Times New Roman" w:cs="Times New Roman"/>
-          <w:sz w:val="24"/>
-          <w:szCs w:val="24"/>
-        </w:rPr>
-        <w:t xml:space="preserve">                        </w:t>
-      </w:r>
-      <w:r>
-        <w:rPr>
-          <w:rFonts w:ascii="Times New Roman" w:hAnsi="Times New Roman" w:cs="Times New Roman"/>
-          <w:sz w:val="24"/>
-          <w:szCs w:val="24"/>
-        </w:rPr>
-        <w:t xml:space="preserve">        </w:t>
-      </w:r>
-      <w:r>
-        <w:rPr>
-          <w:rFonts w:ascii="Times New Roman" w:hAnsi="Times New Roman" w:cs="Times New Roman"/>
-          <w:sz w:val="24"/>
-          <w:szCs w:val="24"/>
-        </w:rPr>
-        <w:t xml:space="preserve">  </w:t>
-      </w:r>
-      <w:r>
-        <w:rPr>
-          <w:rFonts w:ascii="Times New Roman" w:hAnsi="Times New Roman" w:cs="Times New Roman"/>
-          <w:sz w:val="24"/>
-          <w:szCs w:val="24"/>
-        </w:rPr>
-        <w:t>Figure 5</w:t>
+        <w:jc w:val="center"/>
+        <w:rPr>
+          <w:rFonts w:ascii="Times New Roman" w:hAnsi="Times New Roman" w:cs="Times New Roman"/>
+          <w:sz w:val="24"/>
+          <w:szCs w:val="24"/>
+        </w:rPr>
+      </w:pPr>
+      <w:r>
+        <w:rPr>
+          <w:rFonts w:ascii="Times New Roman" w:hAnsi="Times New Roman" w:cs="Times New Roman"/>
+          <w:sz w:val="24"/>
+          <w:szCs w:val="24"/>
+        </w:rPr>
+        <w:t>Figure 7</w:t>
       </w:r>
       <w:r>
         <w:rPr>
@@ -1914,26 +2157,19 @@
       </w:r>
       <w:r>
         <w:rPr>
-          <w:sz w:val="24"/>
-          <w:szCs w:val="24"/>
-        </w:rPr>
-        <w:t xml:space="preserve">UI </w:t>
-      </w:r>
-      <w:r>
-        <w:rPr>
-          <w:rFonts w:ascii="Times New Roman" w:hAnsi="Times New Roman" w:cs="Times New Roman"/>
-          <w:sz w:val="24"/>
-          <w:szCs w:val="24"/>
-        </w:rPr>
-        <w:t>Flowchart</w:t>
-      </w:r>
-      <w:r>
-        <w:rPr>
-          <w:rFonts w:ascii="Times New Roman" w:hAnsi="Times New Roman" w:cs="Times New Roman"/>
-          <w:sz w:val="24"/>
-          <w:szCs w:val="24"/>
-        </w:rPr>
-        <w:t xml:space="preserve"> Diagram</w:t>
+          <w:rFonts w:ascii="Times New Roman" w:hAnsi="Times New Roman" w:cs="Times New Roman"/>
+          <w:sz w:val="24"/>
+          <w:szCs w:val="24"/>
+        </w:rPr>
+        <w:t xml:space="preserve">ER </w:t>
+      </w:r>
+      <w:r>
+        <w:rPr>
+          <w:rFonts w:ascii="Times New Roman" w:hAnsi="Times New Roman" w:cs="Times New Roman"/>
+          <w:sz w:val="24"/>
+          <w:szCs w:val="24"/>
+        </w:rPr>
+        <w:t>Diagram</w:t>
       </w:r>
       <w:r>
         <w:rPr>
@@ -1951,17 +2187,6 @@
         </w:rPr>
         <w:t>for Lu Exam Hive</w:t>
       </w:r>
-    </w:p>
-    <w:p>
-      <w:pPr>
-        <w:jc w:val="both"/>
-        <w:rPr>
-          <w:rFonts w:ascii="Times New Roman" w:hAnsi="Times New Roman" w:cs="Times New Roman"/>
-          <w:sz w:val="28"/>
-          <w:szCs w:val="28"/>
-          <w:u w:val="single"/>
-        </w:rPr>
-      </w:pPr>
     </w:p>
     <w:sectPr>
       <w:pgSz w:w="12240" w:h="15840"/>
@@ -2514,6 +2739,119 @@
     </w:lvl>
   </w:abstractNum>
   <w:abstractNum w:abstractNumId="5" w15:restartNumberingAfterBreak="0">
+    <w:nsid w:val="52FE2210"/>
+    <w:multiLevelType w:val="hybridMultilevel"/>
+    <w:tmpl w:val="1518A128"/>
+    <w:lvl w:ilvl="0" w:tplc="04090001">
+      <w:start w:val="1"/>
+      <w:numFmt w:val="bullet"/>
+      <w:lvlText w:val=""/>
+      <w:lvlJc w:val="left"/>
+      <w:pPr>
+        <w:ind w:left="720" w:hanging="360"/>
+      </w:pPr>
+      <w:rPr>
+        <w:rFonts w:ascii="Symbol" w:hAnsi="Symbol" w:hint="default"/>
+      </w:rPr>
+    </w:lvl>
+    <w:lvl w:ilvl="1" w:tplc="04090003" w:tentative="1">
+      <w:start w:val="1"/>
+      <w:numFmt w:val="bullet"/>
+      <w:lvlText w:val="o"/>
+      <w:lvlJc w:val="left"/>
+      <w:pPr>
+        <w:ind w:left="1440" w:hanging="360"/>
+      </w:pPr>
+      <w:rPr>
+        <w:rFonts w:ascii="Courier New" w:hAnsi="Courier New" w:cs="Courier New" w:hint="default"/>
+      </w:rPr>
+    </w:lvl>
+    <w:lvl w:ilvl="2" w:tplc="04090005" w:tentative="1">
+      <w:start w:val="1"/>
+      <w:numFmt w:val="bullet"/>
+      <w:lvlText w:val=""/>
+      <w:lvlJc w:val="left"/>
+      <w:pPr>
+        <w:ind w:left="2160" w:hanging="360"/>
+      </w:pPr>
+      <w:rPr>
+        <w:rFonts w:ascii="Wingdings" w:hAnsi="Wingdings" w:hint="default"/>
+      </w:rPr>
+    </w:lvl>
+    <w:lvl w:ilvl="3" w:tplc="04090001" w:tentative="1">
+      <w:start w:val="1"/>
+      <w:numFmt w:val="bullet"/>
+      <w:lvlText w:val=""/>
+      <w:lvlJc w:val="left"/>
+      <w:pPr>
+        <w:ind w:left="2880" w:hanging="360"/>
+      </w:pPr>
+      <w:rPr>
+        <w:rFonts w:ascii="Symbol" w:hAnsi="Symbol" w:hint="default"/>
+      </w:rPr>
+    </w:lvl>
+    <w:lvl w:ilvl="4" w:tplc="04090003" w:tentative="1">
+      <w:start w:val="1"/>
+      <w:numFmt w:val="bullet"/>
+      <w:lvlText w:val="o"/>
+      <w:lvlJc w:val="left"/>
+      <w:pPr>
+        <w:ind w:left="3600" w:hanging="360"/>
+      </w:pPr>
+      <w:rPr>
+        <w:rFonts w:ascii="Courier New" w:hAnsi="Courier New" w:cs="Courier New" w:hint="default"/>
+      </w:rPr>
+    </w:lvl>
+    <w:lvl w:ilvl="5" w:tplc="04090005" w:tentative="1">
+      <w:start w:val="1"/>
+      <w:numFmt w:val="bullet"/>
+      <w:lvlText w:val=""/>
+      <w:lvlJc w:val="left"/>
+      <w:pPr>
+        <w:ind w:left="4320" w:hanging="360"/>
+      </w:pPr>
+      <w:rPr>
+        <w:rFonts w:ascii="Wingdings" w:hAnsi="Wingdings" w:hint="default"/>
+      </w:rPr>
+    </w:lvl>
+    <w:lvl w:ilvl="6" w:tplc="04090001" w:tentative="1">
+      <w:start w:val="1"/>
+      <w:numFmt w:val="bullet"/>
+      <w:lvlText w:val=""/>
+      <w:lvlJc w:val="left"/>
+      <w:pPr>
+        <w:ind w:left="5040" w:hanging="360"/>
+      </w:pPr>
+      <w:rPr>
+        <w:rFonts w:ascii="Symbol" w:hAnsi="Symbol" w:hint="default"/>
+      </w:rPr>
+    </w:lvl>
+    <w:lvl w:ilvl="7" w:tplc="04090003" w:tentative="1">
+      <w:start w:val="1"/>
+      <w:numFmt w:val="bullet"/>
+      <w:lvlText w:val="o"/>
+      <w:lvlJc w:val="left"/>
+      <w:pPr>
+        <w:ind w:left="5760" w:hanging="360"/>
+      </w:pPr>
+      <w:rPr>
+        <w:rFonts w:ascii="Courier New" w:hAnsi="Courier New" w:cs="Courier New" w:hint="default"/>
+      </w:rPr>
+    </w:lvl>
+    <w:lvl w:ilvl="8" w:tplc="04090005" w:tentative="1">
+      <w:start w:val="1"/>
+      <w:numFmt w:val="bullet"/>
+      <w:lvlText w:val=""/>
+      <w:lvlJc w:val="left"/>
+      <w:pPr>
+        <w:ind w:left="6480" w:hanging="360"/>
+      </w:pPr>
+      <w:rPr>
+        <w:rFonts w:ascii="Wingdings" w:hAnsi="Wingdings" w:hint="default"/>
+      </w:rPr>
+    </w:lvl>
+  </w:abstractNum>
+  <w:abstractNum w:abstractNumId="6" w15:restartNumberingAfterBreak="0">
     <w:nsid w:val="729751A0"/>
     <w:multiLevelType w:val="hybridMultilevel"/>
     <w:tmpl w:val="47CA5EF8"/>
@@ -2626,7 +2964,7 @@
       </w:rPr>
     </w:lvl>
   </w:abstractNum>
-  <w:abstractNum w:abstractNumId="6" w15:restartNumberingAfterBreak="0">
+  <w:abstractNum w:abstractNumId="7" w15:restartNumberingAfterBreak="0">
     <w:nsid w:val="74A76D4A"/>
     <w:multiLevelType w:val="hybridMultilevel"/>
     <w:tmpl w:val="FFE6D870"/>
@@ -2715,7 +3053,120 @@
       </w:pPr>
     </w:lvl>
   </w:abstractNum>
-  <w:abstractNum w:abstractNumId="7" w15:restartNumberingAfterBreak="0">
+  <w:abstractNum w:abstractNumId="8" w15:restartNumberingAfterBreak="0">
+    <w:nsid w:val="771D559A"/>
+    <w:multiLevelType w:val="hybridMultilevel"/>
+    <w:tmpl w:val="83862584"/>
+    <w:lvl w:ilvl="0" w:tplc="04090001">
+      <w:start w:val="1"/>
+      <w:numFmt w:val="bullet"/>
+      <w:lvlText w:val=""/>
+      <w:lvlJc w:val="left"/>
+      <w:pPr>
+        <w:ind w:left="720" w:hanging="360"/>
+      </w:pPr>
+      <w:rPr>
+        <w:rFonts w:ascii="Symbol" w:hAnsi="Symbol" w:hint="default"/>
+      </w:rPr>
+    </w:lvl>
+    <w:lvl w:ilvl="1" w:tplc="04090003" w:tentative="1">
+      <w:start w:val="1"/>
+      <w:numFmt w:val="bullet"/>
+      <w:lvlText w:val="o"/>
+      <w:lvlJc w:val="left"/>
+      <w:pPr>
+        <w:ind w:left="1440" w:hanging="360"/>
+      </w:pPr>
+      <w:rPr>
+        <w:rFonts w:ascii="Courier New" w:hAnsi="Courier New" w:cs="Courier New" w:hint="default"/>
+      </w:rPr>
+    </w:lvl>
+    <w:lvl w:ilvl="2" w:tplc="04090005" w:tentative="1">
+      <w:start w:val="1"/>
+      <w:numFmt w:val="bullet"/>
+      <w:lvlText w:val=""/>
+      <w:lvlJc w:val="left"/>
+      <w:pPr>
+        <w:ind w:left="2160" w:hanging="360"/>
+      </w:pPr>
+      <w:rPr>
+        <w:rFonts w:ascii="Wingdings" w:hAnsi="Wingdings" w:hint="default"/>
+      </w:rPr>
+    </w:lvl>
+    <w:lvl w:ilvl="3" w:tplc="04090001" w:tentative="1">
+      <w:start w:val="1"/>
+      <w:numFmt w:val="bullet"/>
+      <w:lvlText w:val=""/>
+      <w:lvlJc w:val="left"/>
+      <w:pPr>
+        <w:ind w:left="2880" w:hanging="360"/>
+      </w:pPr>
+      <w:rPr>
+        <w:rFonts w:ascii="Symbol" w:hAnsi="Symbol" w:hint="default"/>
+      </w:rPr>
+    </w:lvl>
+    <w:lvl w:ilvl="4" w:tplc="04090003" w:tentative="1">
+      <w:start w:val="1"/>
+      <w:numFmt w:val="bullet"/>
+      <w:lvlText w:val="o"/>
+      <w:lvlJc w:val="left"/>
+      <w:pPr>
+        <w:ind w:left="3600" w:hanging="360"/>
+      </w:pPr>
+      <w:rPr>
+        <w:rFonts w:ascii="Courier New" w:hAnsi="Courier New" w:cs="Courier New" w:hint="default"/>
+      </w:rPr>
+    </w:lvl>
+    <w:lvl w:ilvl="5" w:tplc="04090005" w:tentative="1">
+      <w:start w:val="1"/>
+      <w:numFmt w:val="bullet"/>
+      <w:lvlText w:val=""/>
+      <w:lvlJc w:val="left"/>
+      <w:pPr>
+        <w:ind w:left="4320" w:hanging="360"/>
+      </w:pPr>
+      <w:rPr>
+        <w:rFonts w:ascii="Wingdings" w:hAnsi="Wingdings" w:hint="default"/>
+      </w:rPr>
+    </w:lvl>
+    <w:lvl w:ilvl="6" w:tplc="04090001" w:tentative="1">
+      <w:start w:val="1"/>
+      <w:numFmt w:val="bullet"/>
+      <w:lvlText w:val=""/>
+      <w:lvlJc w:val="left"/>
+      <w:pPr>
+        <w:ind w:left="5040" w:hanging="360"/>
+      </w:pPr>
+      <w:rPr>
+        <w:rFonts w:ascii="Symbol" w:hAnsi="Symbol" w:hint="default"/>
+      </w:rPr>
+    </w:lvl>
+    <w:lvl w:ilvl="7" w:tplc="04090003" w:tentative="1">
+      <w:start w:val="1"/>
+      <w:numFmt w:val="bullet"/>
+      <w:lvlText w:val="o"/>
+      <w:lvlJc w:val="left"/>
+      <w:pPr>
+        <w:ind w:left="5760" w:hanging="360"/>
+      </w:pPr>
+      <w:rPr>
+        <w:rFonts w:ascii="Courier New" w:hAnsi="Courier New" w:cs="Courier New" w:hint="default"/>
+      </w:rPr>
+    </w:lvl>
+    <w:lvl w:ilvl="8" w:tplc="04090005" w:tentative="1">
+      <w:start w:val="1"/>
+      <w:numFmt w:val="bullet"/>
+      <w:lvlText w:val=""/>
+      <w:lvlJc w:val="left"/>
+      <w:pPr>
+        <w:ind w:left="6480" w:hanging="360"/>
+      </w:pPr>
+      <w:rPr>
+        <w:rFonts w:ascii="Wingdings" w:hAnsi="Wingdings" w:hint="default"/>
+      </w:rPr>
+    </w:lvl>
+  </w:abstractNum>
+  <w:abstractNum w:abstractNumId="9" w15:restartNumberingAfterBreak="0">
     <w:nsid w:val="796618E4"/>
     <w:multiLevelType w:val="hybridMultilevel"/>
     <w:tmpl w:val="47BC83D0"/>
@@ -2832,7 +3283,7 @@
     <w:abstractNumId w:val="3"/>
   </w:num>
   <w:num w:numId="2">
-    <w:abstractNumId w:val="7"/>
+    <w:abstractNumId w:val="9"/>
   </w:num>
   <w:num w:numId="3">
     <w:abstractNumId w:val="1"/>
@@ -2844,13 +3295,19 @@
     <w:abstractNumId w:val="2"/>
   </w:num>
   <w:num w:numId="6">
-    <w:abstractNumId w:val="5"/>
+    <w:abstractNumId w:val="6"/>
   </w:num>
   <w:num w:numId="7">
     <w:abstractNumId w:val="0"/>
   </w:num>
   <w:num w:numId="8">
-    <w:abstractNumId w:val="6"/>
+    <w:abstractNumId w:val="7"/>
+  </w:num>
+  <w:num w:numId="9">
+    <w:abstractNumId w:val="8"/>
+  </w:num>
+  <w:num w:numId="10">
+    <w:abstractNumId w:val="5"/>
   </w:num>
 </w:numbering>
 </file>
@@ -3252,6 +3709,7 @@
   <w:style w:type="character" w:default="1" w:styleId="DefaultParagraphFont">
     <w:name w:val="Default Paragraph Font"/>
     <w:uiPriority w:val="1"/>
+    <w:semiHidden/>
     <w:unhideWhenUsed/>
   </w:style>
   <w:style w:type="table" w:default="1" w:styleId="TableNormal">

</xml_diff>